<commit_message>
Most up to date Results section
</commit_message>
<xml_diff>
--- a/dissertation/Dissertation Results.docx
+++ b/dissertation/Dissertation Results.docx
@@ -174,6 +174,62 @@
         <w:t>2.1GHz processor.</w:t>
       </w:r>
     </w:p>
+    <w:p>
+      <w:r>
+        <w:t xml:space="preserve">The data attained from </w:t>
+      </w:r>
+      <w:r>
+        <w:t>the cross validation on the model without the underplating lead to somewhat of a normal distribution with the mean of all the different training sizes being around 2.</w:t>
+      </w:r>
+      <w:r>
+        <w:t>3</w:t>
+      </w:r>
+      <w:r>
+        <w:t>-2.</w:t>
+      </w:r>
+      <w:r>
+        <w:t>4</w:t>
+      </w:r>
+      <w:r>
+        <w:t>km, marked by the black dashed line on the plots in Figure [</w:t>
+      </w:r>
+      <w:r>
+        <w:rPr>
+          <w:color w:val="FF0000"/>
+        </w:rPr>
+        <w:t xml:space="preserve">X insert histograms for all sizes for </w:t>
+      </w:r>
+      <w:r>
+        <w:rPr>
+          <w:color w:val="FF0000"/>
+        </w:rPr>
+        <w:t>no intrusion</w:t>
+      </w:r>
+      <w:r>
+        <w:t>]. Generally as the training size increased the error on the x-axis decreased albeit not by much with the mean values for training sizes 625, 703, and 750 being [</w:t>
+      </w:r>
+      <w:r>
+        <w:rPr>
+          <w:color w:val="FF0000"/>
+        </w:rPr>
+        <w:t>insert mean values here for each training size, no intrusion, could put this as a table</w:t>
+      </w:r>
+      <w:r>
+        <w:t xml:space="preserve">].  </w:t>
+      </w:r>
+      <w:r>
+        <w:t>However these values ranged from between 1.9 to 2.7km in places, although these values reached were of low frequency and are likely from the code selecting a set of values that skew the result to make it either higher or lower than the average error achieved.</w:t>
+      </w:r>
+    </w:p>
+    <w:p>
+      <w:pPr>
+        <w:pStyle w:val="Subtitle"/>
+      </w:pPr>
+      <w:r>
+        <w:t>Cross validation results from south-america-moho</w:t>
+      </w:r>
+    </w:p>
+    <w:p/>
     <w:sectPr>
       <w:pgSz w:w="11906" w:h="16838"/>
       <w:pgMar w:top="1440" w:right="1440" w:bottom="1440" w:left="1440" w:header="708" w:footer="708" w:gutter="0"/>
@@ -709,6 +765,29 @@
       <w:jc w:val="both"/>
     </w:pPr>
   </w:style>
+  <w:style w:type="paragraph" w:styleId="Heading2">
+    <w:name w:val="heading 2"/>
+    <w:basedOn w:val="Normal"/>
+    <w:next w:val="Normal"/>
+    <w:link w:val="Heading2Char"/>
+    <w:uiPriority w:val="9"/>
+    <w:semiHidden/>
+    <w:unhideWhenUsed/>
+    <w:qFormat/>
+    <w:rsid w:val="0059413B"/>
+    <w:pPr>
+      <w:keepNext/>
+      <w:keepLines/>
+      <w:spacing w:before="40" w:after="0"/>
+      <w:outlineLvl w:val="1"/>
+    </w:pPr>
+    <w:rPr>
+      <w:rFonts w:asciiTheme="majorHAnsi" w:eastAsiaTheme="majorEastAsia" w:hAnsiTheme="majorHAnsi" w:cstheme="majorBidi"/>
+      <w:color w:val="2F5496" w:themeColor="accent1" w:themeShade="BF"/>
+      <w:sz w:val="26"/>
+      <w:szCs w:val="26"/>
+    </w:rPr>
+  </w:style>
   <w:style w:type="character" w:default="1" w:styleId="DefaultParagraphFont">
     <w:name w:val="Default Paragraph Font"/>
     <w:uiPriority w:val="1"/>
@@ -818,6 +897,20 @@
       <w:spacing w:val="15"/>
       <w:sz w:val="24"/>
       <w:u w:val="single"/>
+    </w:rPr>
+  </w:style>
+  <w:style w:type="character" w:customStyle="1" w:styleId="Heading2Char">
+    <w:name w:val="Heading 2 Char"/>
+    <w:basedOn w:val="DefaultParagraphFont"/>
+    <w:link w:val="Heading2"/>
+    <w:uiPriority w:val="9"/>
+    <w:semiHidden/>
+    <w:rsid w:val="0059413B"/>
+    <w:rPr>
+      <w:rFonts w:asciiTheme="majorHAnsi" w:eastAsiaTheme="majorEastAsia" w:hAnsiTheme="majorHAnsi" w:cstheme="majorBidi"/>
+      <w:color w:val="2F5496" w:themeColor="accent1" w:themeShade="BF"/>
+      <w:sz w:val="26"/>
+      <w:szCs w:val="26"/>
     </w:rPr>
   </w:style>
 </w:styles>

</xml_diff>